<commit_message>
Added Descriptions and Cleaned Final Jupyter Notebook More
</commit_message>
<xml_diff>
--- a/Austin Traffic Fatalities Summary.docx
+++ b/Austin Traffic Fatalities Summary.docx
@@ -31,13 +31,8 @@
       </w:r>
       <w:proofErr w:type="spellEnd"/>
       <w:r>
-        <w:t xml:space="preserve"> Bai, Jorge Cavazos, Tristan </w:t>
-      </w:r>
-      <w:proofErr w:type="spellStart"/>
-      <w:r>
-        <w:t>Serigny</w:t>
-      </w:r>
-      <w:proofErr w:type="spellEnd"/>
+        <w:t xml:space="preserve"> Bai, Jorge Cavazos, Tristan Serigny</w:t>
+      </w:r>
     </w:p>
     <w:p>
       <w:pPr>
@@ -410,6 +405,9 @@
         <w:t xml:space="preserve"> </w:t>
       </w:r>
       <w:r>
+        <w:rPr>
+          <w:noProof/>
+        </w:rPr>
         <w:drawing>
           <wp:inline distT="0" distB="0" distL="0" distR="0" wp14:anchorId="57D7F297" wp14:editId="4F9A874D">
             <wp:extent cx="5943600" cy="3263900"/>
@@ -449,6 +447,9 @@
     </w:p>
     <w:p>
       <w:r>
+        <w:rPr>
+          <w:noProof/>
+        </w:rPr>
         <w:lastRenderedPageBreak/>
         <w:drawing>
           <wp:inline distT="0" distB="0" distL="0" distR="0" wp14:anchorId="169C9E55" wp14:editId="14623EB8">
@@ -519,6 +520,7 @@
       </w:r>
     </w:p>
     <w:p>
+      <w:bookmarkStart w:id="0" w:name="_GoBack"/>
       <w:r>
         <w:rPr>
           <w:noProof/>
@@ -569,6 +571,7 @@
           </wp:inline>
         </w:drawing>
       </w:r>
+      <w:bookmarkEnd w:id="0"/>
     </w:p>
     <w:p>
       <w:pPr>
@@ -653,23 +656,6 @@
         </w:drawing>
       </w:r>
     </w:p>
-    <w:p/>
-    <w:p>
-      <w:pPr>
-        <w:rPr>
-          <w:b/>
-          <w:bCs/>
-        </w:rPr>
-      </w:pPr>
-    </w:p>
-    <w:p>
-      <w:pPr>
-        <w:rPr>
-          <w:b/>
-          <w:bCs/>
-        </w:rPr>
-      </w:pPr>
-    </w:p>
     <w:p>
       <w:pPr>
         <w:rPr>
@@ -742,16 +728,26 @@
       </w:r>
     </w:p>
     <w:p>
+      <w:pPr>
+        <w:rPr>
+          <w:noProof/>
+        </w:rPr>
+      </w:pPr>
+    </w:p>
+    <w:p>
+      <w:pPr>
+        <w:jc w:val="center"/>
+      </w:pPr>
       <w:r>
         <w:rPr>
           <w:noProof/>
         </w:rPr>
         <w:lastRenderedPageBreak/>
         <w:drawing>
-          <wp:inline distT="0" distB="0" distL="0" distR="0" wp14:anchorId="1488C3FB" wp14:editId="45B6A7C4">
-            <wp:extent cx="4115435" cy="2743200"/>
-            <wp:effectExtent l="0" t="0" r="0" b="0"/>
-            <wp:docPr id="6" name="Picture 6"/>
+          <wp:inline distT="0" distB="0" distL="0" distR="0" wp14:anchorId="6766D03C" wp14:editId="0E60E95D">
+            <wp:extent cx="4664952" cy="2079171"/>
+            <wp:effectExtent l="0" t="0" r="2540" b="0"/>
+            <wp:docPr id="1" name="Picture 1"/>
             <wp:cNvGraphicFramePr>
               <a:graphicFrameLocks xmlns:a="http://schemas.openxmlformats.org/drawingml/2006/main" noChangeAspect="1"/>
             </wp:cNvGraphicFramePr>
@@ -759,12 +755,12 @@
               <a:graphicData uri="http://schemas.openxmlformats.org/drawingml/2006/picture">
                 <pic:pic xmlns:pic="http://schemas.openxmlformats.org/drawingml/2006/picture">
                   <pic:nvPicPr>
-                    <pic:cNvPr id="0" name="Picture 2"/>
+                    <pic:cNvPr id="0" name="Picture 1"/>
                     <pic:cNvPicPr>
                       <a:picLocks noChangeAspect="1" noChangeArrowheads="1"/>
                     </pic:cNvPicPr>
                   </pic:nvPicPr>
-                  <pic:blipFill>
+                  <pic:blipFill rotWithShape="1">
                     <a:blip r:embed="rId11">
                       <a:extLst>
                         <a:ext uri="{28A0092B-C50C-407E-A947-70E740481C1C}">
@@ -772,20 +768,26 @@
                         </a:ext>
                       </a:extLst>
                     </a:blip>
-                    <a:srcRect/>
-                    <a:stretch>
-                      <a:fillRect/>
-                    </a:stretch>
+                    <a:srcRect l="16119" t="35167" r="16483" b="8835"/>
+                    <a:stretch/>
                   </pic:blipFill>
                   <pic:spPr bwMode="auto">
                     <a:xfrm>
                       <a:off x="0" y="0"/>
-                      <a:ext cx="4115435" cy="2743200"/>
+                      <a:ext cx="4672595" cy="2082577"/>
                     </a:xfrm>
                     <a:prstGeom prst="rect">
                       <a:avLst/>
                     </a:prstGeom>
                     <a:noFill/>
+                    <a:ln>
+                      <a:noFill/>
+                    </a:ln>
+                    <a:extLst>
+                      <a:ext uri="{53640926-AAD7-44D8-BBD7-CCE9431645EC}">
+                        <a14:shadowObscured xmlns:a14="http://schemas.microsoft.com/office/drawing/2010/main"/>
+                      </a:ext>
+                    </a:extLst>
                   </pic:spPr>
                 </pic:pic>
               </a:graphicData>
@@ -801,6 +803,22 @@
           <w:bCs/>
         </w:rPr>
       </w:pPr>
+    </w:p>
+    <w:p>
+      <w:pPr>
+        <w:rPr>
+          <w:b/>
+          <w:bCs/>
+        </w:rPr>
+      </w:pPr>
+    </w:p>
+    <w:p>
+      <w:pPr>
+        <w:rPr>
+          <w:b/>
+          <w:bCs/>
+        </w:rPr>
+      </w:pPr>
       <w:r>
         <w:rPr>
           <w:b/>
@@ -846,8 +864,6 @@
       <w:pPr>
         <w:pStyle w:val="ListParagraph"/>
       </w:pPr>
-      <w:bookmarkStart w:id="0" w:name="_GoBack"/>
-      <w:bookmarkEnd w:id="0"/>
     </w:p>
     <w:p/>
     <w:p/>
@@ -1261,6 +1277,7 @@
     <w:lsdException w:name="HTML Sample" w:semiHidden="1" w:unhideWhenUsed="1"/>
     <w:lsdException w:name="HTML Typewriter" w:semiHidden="1" w:unhideWhenUsed="1"/>
     <w:lsdException w:name="HTML Variable" w:semiHidden="1" w:unhideWhenUsed="1"/>
+    <w:lsdException w:name="Normal Table" w:semiHidden="1" w:unhideWhenUsed="1"/>
     <w:lsdException w:name="annotation subject" w:semiHidden="1" w:unhideWhenUsed="1"/>
     <w:lsdException w:name="No List" w:semiHidden="1" w:unhideWhenUsed="1"/>
     <w:lsdException w:name="Outline List 1" w:semiHidden="1" w:unhideWhenUsed="1"/>
@@ -1307,8 +1324,10 @@
     <w:lsdException w:name="Table Subtle 2" w:semiHidden="1" w:unhideWhenUsed="1"/>
     <w:lsdException w:name="Table Web 1" w:semiHidden="1" w:unhideWhenUsed="1"/>
     <w:lsdException w:name="Table Web 2" w:semiHidden="1" w:unhideWhenUsed="1"/>
+    <w:lsdException w:name="Table Web 3" w:semiHidden="1" w:unhideWhenUsed="1"/>
     <w:lsdException w:name="Balloon Text" w:semiHidden="1" w:unhideWhenUsed="1"/>
     <w:lsdException w:name="Table Grid" w:uiPriority="39"/>
+    <w:lsdException w:name="Table Theme" w:semiHidden="1" w:unhideWhenUsed="1"/>
     <w:lsdException w:name="Placeholder Text" w:semiHidden="1"/>
     <w:lsdException w:name="No Spacing" w:uiPriority="1" w:qFormat="1"/>
     <w:lsdException w:name="Light Shading" w:uiPriority="60"/>
@@ -1538,6 +1557,7 @@
   <w:style w:type="character" w:default="1" w:styleId="DefaultParagraphFont">
     <w:name w:val="Default Paragraph Font"/>
     <w:uiPriority w:val="1"/>
+    <w:semiHidden/>
     <w:unhideWhenUsed/>
   </w:style>
   <w:style w:type="table" w:default="1" w:styleId="TableNormal">

</xml_diff>